<commit_message>
close and sve the file in 28/10/2020
</commit_message>
<xml_diff>
--- a/Linear algbegra/Assignmet 1/Mohammad Ali Jinnah University.docx
+++ b/Linear algbegra/Assignmet 1/Mohammad Ali Jinnah University.docx
@@ -817,7 +817,23 @@
           <w:sz w:val="28"/>
           <w:szCs w:val="32"/>
         </w:rPr>
-        <w:t xml:space="preserve">    into Reduced Echelon form.</w:t>
+        <w:t xml:space="preserve">    </w:t>
+      </w:r>
+      <w:proofErr w:type="gramStart"/>
+      <w:r>
+        <w:rPr>
+          <w:sz w:val="28"/>
+          <w:szCs w:val="32"/>
+        </w:rPr>
+        <w:t>into</w:t>
+      </w:r>
+      <w:proofErr w:type="gramEnd"/>
+      <w:r>
+        <w:rPr>
+          <w:sz w:val="28"/>
+          <w:szCs w:val="32"/>
+        </w:rPr>
+        <w:t xml:space="preserve"> Reduced Echelon form.</w:t>
       </w:r>
     </w:p>
     <w:p>
@@ -1187,7 +1203,23 @@
           <w:sz w:val="32"/>
           <w:szCs w:val="32"/>
         </w:rPr>
-        <w:t xml:space="preserve"> into Echelon form</w:t>
+        <w:t xml:space="preserve"> </w:t>
+      </w:r>
+      <w:proofErr w:type="gramStart"/>
+      <w:r>
+        <w:rPr>
+          <w:sz w:val="32"/>
+          <w:szCs w:val="32"/>
+        </w:rPr>
+        <w:t>into</w:t>
+      </w:r>
+      <w:proofErr w:type="gramEnd"/>
+      <w:r>
+        <w:rPr>
+          <w:sz w:val="32"/>
+          <w:szCs w:val="32"/>
+        </w:rPr>
+        <w:t xml:space="preserve"> Echelon form</w:t>
       </w:r>
       <w:r>
         <w:rPr>
@@ -2452,7 +2484,27 @@
           <w:sz w:val="32"/>
           <w:szCs w:val="32"/>
         </w:rPr>
-        <w:t xml:space="preserve">. (by Gauss Elimination) </w:t>
+        <w:t>. (</w:t>
+      </w:r>
+      <w:proofErr w:type="gramStart"/>
+      <w:r>
+        <w:rPr>
+          <w:rFonts w:ascii="Arial" w:hAnsi="Arial" w:cs="Arial"/>
+          <w:color w:val="231F20"/>
+          <w:sz w:val="32"/>
+          <w:szCs w:val="32"/>
+        </w:rPr>
+        <w:t>by</w:t>
+      </w:r>
+      <w:proofErr w:type="gramEnd"/>
+      <w:r>
+        <w:rPr>
+          <w:rFonts w:ascii="Arial" w:hAnsi="Arial" w:cs="Arial"/>
+          <w:color w:val="231F20"/>
+          <w:sz w:val="32"/>
+          <w:szCs w:val="32"/>
+        </w:rPr>
+        <w:t xml:space="preserve"> Gauss Elimination) </w:t>
       </w:r>
     </w:p>
     <w:p>
@@ -3111,7 +3163,27 @@
           <w:sz w:val="32"/>
           <w:szCs w:val="32"/>
         </w:rPr>
-        <w:t>. (by Gauss Elimination)</w:t>
+        <w:t>. (</w:t>
+      </w:r>
+      <w:proofErr w:type="gramStart"/>
+      <w:r>
+        <w:rPr>
+          <w:rFonts w:ascii="Arial" w:hAnsi="Arial" w:cs="Arial"/>
+          <w:color w:val="231F20"/>
+          <w:sz w:val="32"/>
+          <w:szCs w:val="32"/>
+        </w:rPr>
+        <w:t>by</w:t>
+      </w:r>
+      <w:proofErr w:type="gramEnd"/>
+      <w:r>
+        <w:rPr>
+          <w:rFonts w:ascii="Arial" w:hAnsi="Arial" w:cs="Arial"/>
+          <w:color w:val="231F20"/>
+          <w:sz w:val="32"/>
+          <w:szCs w:val="32"/>
+        </w:rPr>
+        <w:t xml:space="preserve"> Gauss Elimination)</w:t>
       </w:r>
     </w:p>
     <w:p>
@@ -3675,7 +3747,27 @@
           <w:sz w:val="32"/>
           <w:szCs w:val="32"/>
         </w:rPr>
-        <w:t xml:space="preserve">. (by Gauss Jordan) </w:t>
+        <w:t>. (</w:t>
+      </w:r>
+      <w:proofErr w:type="gramStart"/>
+      <w:r>
+        <w:rPr>
+          <w:rFonts w:ascii="Arial" w:hAnsi="Arial" w:cs="Arial"/>
+          <w:color w:val="231F20"/>
+          <w:sz w:val="32"/>
+          <w:szCs w:val="32"/>
+        </w:rPr>
+        <w:t>by</w:t>
+      </w:r>
+      <w:proofErr w:type="gramEnd"/>
+      <w:r>
+        <w:rPr>
+          <w:rFonts w:ascii="Arial" w:hAnsi="Arial" w:cs="Arial"/>
+          <w:color w:val="231F20"/>
+          <w:sz w:val="32"/>
+          <w:szCs w:val="32"/>
+        </w:rPr>
+        <w:t xml:space="preserve"> Gauss Jordan) </w:t>
       </w:r>
     </w:p>
     <w:p>
@@ -4319,7 +4411,27 @@
           <w:sz w:val="32"/>
           <w:szCs w:val="32"/>
         </w:rPr>
-        <w:t xml:space="preserve">. (by Gauss Jordan) </w:t>
+        <w:t>. (</w:t>
+      </w:r>
+      <w:proofErr w:type="gramStart"/>
+      <w:r>
+        <w:rPr>
+          <w:rFonts w:ascii="Arial" w:hAnsi="Arial" w:cs="Arial"/>
+          <w:color w:val="231F20"/>
+          <w:sz w:val="32"/>
+          <w:szCs w:val="32"/>
+        </w:rPr>
+        <w:t>by</w:t>
+      </w:r>
+      <w:proofErr w:type="gramEnd"/>
+      <w:r>
+        <w:rPr>
+          <w:rFonts w:ascii="Arial" w:hAnsi="Arial" w:cs="Arial"/>
+          <w:color w:val="231F20"/>
+          <w:sz w:val="32"/>
+          <w:szCs w:val="32"/>
+        </w:rPr>
+        <w:t xml:space="preserve"> Gauss Jordan) </w:t>
       </w:r>
     </w:p>
     <w:p>
@@ -4930,7 +5042,27 @@
           <w:sz w:val="32"/>
           <w:szCs w:val="32"/>
         </w:rPr>
-        <w:t xml:space="preserve">. (by Gauss Jordan) </w:t>
+        <w:t>. (</w:t>
+      </w:r>
+      <w:proofErr w:type="gramStart"/>
+      <w:r>
+        <w:rPr>
+          <w:rFonts w:ascii="Arial" w:hAnsi="Arial" w:cs="Arial"/>
+          <w:color w:val="231F20"/>
+          <w:sz w:val="32"/>
+          <w:szCs w:val="32"/>
+        </w:rPr>
+        <w:t>by</w:t>
+      </w:r>
+      <w:proofErr w:type="gramEnd"/>
+      <w:r>
+        <w:rPr>
+          <w:rFonts w:ascii="Arial" w:hAnsi="Arial" w:cs="Arial"/>
+          <w:color w:val="231F20"/>
+          <w:sz w:val="32"/>
+          <w:szCs w:val="32"/>
+        </w:rPr>
+        <w:t xml:space="preserve"> Gauss Jordan) </w:t>
       </w:r>
     </w:p>
     <w:p>
@@ -5667,7 +5799,7 @@
           <w:rPr>
             <w:noProof/>
           </w:rPr>
-          <w:t>2</w:t>
+          <w:t>8</w:t>
         </w:r>
         <w:r>
           <w:rPr>

</xml_diff>